<commit_message>
Added more unemployment questions
</commit_message>
<xml_diff>
--- a/Diagramming/Requirements.docx
+++ b/Diagramming/Requirements.docx
@@ -1,6 +1,6 @@
 
 <file path=word/document.xml><?xml version="1.0" encoding="utf-8"?>
-<w:document xmlns:wpc="http://schemas.microsoft.com/office/word/2010/wordprocessingCanvas" xmlns:cx="http://schemas.microsoft.com/office/drawing/2014/chartex" xmlns:cx1="http://schemas.microsoft.com/office/drawing/2015/9/8/chartex" xmlns:cx2="http://schemas.microsoft.com/office/drawing/2015/10/21/chartex" xmlns:cx3="http://schemas.microsoft.com/office/drawing/2016/5/9/chartex" xmlns:cx4="http://schemas.microsoft.com/office/drawing/2016/5/10/chartex" xmlns:cx5="http://schemas.microsoft.com/office/drawing/2016/5/11/chartex" xmlns:cx6="http://schemas.microsoft.com/office/drawing/2016/5/12/chartex" xmlns:cx7="http://schemas.microsoft.com/office/drawing/2016/5/13/chartex" xmlns:cx8="http://schemas.microsoft.com/office/drawing/2016/5/14/chartex" xmlns:mc="http://schemas.openxmlformats.org/markup-compatibility/2006" xmlns:aink="http://schemas.microsoft.com/office/drawing/2016/ink" xmlns:am3d="http://schemas.microsoft.com/office/drawing/2017/model3d" xmlns:o="urn:schemas-microsoft-com:office:office" xmlns:r="http://schemas.openxmlformats.org/officeDocument/2006/relationships" xmlns:m="http://schemas.openxmlformats.org/officeDocument/2006/math" xmlns:v="urn:schemas-microsoft-com:vml" xmlns:wp14="http://schemas.microsoft.com/office/word/2010/wordprocessingDrawing" xmlns:wp="http://schemas.openxmlformats.org/drawingml/2006/wordprocessingDrawing" xmlns:w10="urn:schemas-microsoft-com:office:word" xmlns:w="http://schemas.openxmlformats.org/wordprocessingml/2006/main" xmlns:w14="http://schemas.microsoft.com/office/word/2010/wordml" xmlns:w15="http://schemas.microsoft.com/office/word/2012/wordml" xmlns:w16cid="http://schemas.microsoft.com/office/word/2016/wordml/cid" xmlns:w16se="http://schemas.microsoft.com/office/word/2015/wordml/symex" xmlns:wpg="http://schemas.microsoft.com/office/word/2010/wordprocessingGroup" xmlns:wpi="http://schemas.microsoft.com/office/word/2010/wordprocessingInk" xmlns:wne="http://schemas.microsoft.com/office/word/2006/wordml" xmlns:wps="http://schemas.microsoft.com/office/word/2010/wordprocessingShape" mc:Ignorable="w14 w15 w16se w16cid wp14">
+<w:document xmlns:wpc="http://schemas.microsoft.com/office/word/2010/wordprocessingCanvas" xmlns:mo="http://schemas.microsoft.com/office/mac/office/2008/main" xmlns:mc="http://schemas.openxmlformats.org/markup-compatibility/2006" xmlns:mv="urn:schemas-microsoft-com:mac:vml" xmlns:o="urn:schemas-microsoft-com:office:office" xmlns:r="http://schemas.openxmlformats.org/officeDocument/2006/relationships" xmlns:m="http://schemas.openxmlformats.org/officeDocument/2006/math" xmlns:v="urn:schemas-microsoft-com:vml" xmlns:wp14="http://schemas.microsoft.com/office/word/2010/wordprocessingDrawing" xmlns:wp="http://schemas.openxmlformats.org/drawingml/2006/wordprocessingDrawing" xmlns:w10="urn:schemas-microsoft-com:office:word" xmlns:w="http://schemas.openxmlformats.org/wordprocessingml/2006/main" xmlns:w14="http://schemas.microsoft.com/office/word/2010/wordml" xmlns:w15="http://schemas.microsoft.com/office/word/2012/wordml" xmlns:wpg="http://schemas.microsoft.com/office/word/2010/wordprocessingGroup" xmlns:wpi="http://schemas.microsoft.com/office/word/2010/wordprocessingInk" xmlns:wne="http://schemas.microsoft.com/office/word/2006/wordml" xmlns:wps="http://schemas.microsoft.com/office/word/2010/wordprocessingShape" mc:Ignorable="w14 w15 wp14">
   <w:body>
     <w:p>
       <w:pPr>
@@ -155,8 +155,6 @@
       <w:r>
         <w:t>Washington State Health Care (Insurance)</w:t>
       </w:r>
-      <w:bookmarkStart w:id="0" w:name="_GoBack"/>
-      <w:bookmarkEnd w:id="0"/>
     </w:p>
     <w:p/>
     <w:p>
@@ -253,6 +251,290 @@
       <w:r>
         <w:t>Are still working</w:t>
       </w:r>
+    </w:p>
+    <w:p>
+      <w:pPr>
+        <w:pStyle w:val="ListParagraph"/>
+        <w:numPr>
+          <w:ilvl w:val="0"/>
+          <w:numId w:val="1"/>
+        </w:numPr>
+      </w:pPr>
+      <w:r>
+        <w:t>Are you physically able and available for work?</w:t>
+      </w:r>
+    </w:p>
+    <w:p>
+      <w:pPr>
+        <w:pStyle w:val="ListParagraph"/>
+        <w:numPr>
+          <w:ilvl w:val="0"/>
+          <w:numId w:val="1"/>
+        </w:numPr>
+      </w:pPr>
+      <w:r>
+        <w:t>Standby for current employer (Standby means you are unemployed but:)</w:t>
+      </w:r>
+    </w:p>
+    <w:p>
+      <w:pPr>
+        <w:pStyle w:val="ListParagraph"/>
+        <w:numPr>
+          <w:ilvl w:val="1"/>
+          <w:numId w:val="1"/>
+        </w:numPr>
+      </w:pPr>
+      <w:r>
+        <w:t>You expect to return to full time work with your regular employer within the next four weeks; or</w:t>
+      </w:r>
+    </w:p>
+    <w:p>
+      <w:pPr>
+        <w:pStyle w:val="ListParagraph"/>
+        <w:numPr>
+          <w:ilvl w:val="1"/>
+          <w:numId w:val="1"/>
+        </w:numPr>
+      </w:pPr>
+      <w:r>
+        <w:t>You are starting with a new employer within the next two weeks</w:t>
+      </w:r>
+    </w:p>
+    <w:p>
+      <w:pPr>
+        <w:pStyle w:val="ListParagraph"/>
+        <w:numPr>
+          <w:ilvl w:val="1"/>
+          <w:numId w:val="1"/>
+        </w:numPr>
+      </w:pPr>
+      <w:r>
+        <w:t>Do you wish to request a standby?</w:t>
+      </w:r>
+    </w:p>
+    <w:p>
+      <w:pPr>
+        <w:pStyle w:val="ListParagraph"/>
+        <w:numPr>
+          <w:ilvl w:val="0"/>
+          <w:numId w:val="1"/>
+        </w:numPr>
+      </w:pPr>
+      <w:r>
+        <w:t>Has your contact information changed?</w:t>
+      </w:r>
+    </w:p>
+    <w:p>
+      <w:pPr>
+        <w:pStyle w:val="ListParagraph"/>
+        <w:numPr>
+          <w:ilvl w:val="0"/>
+          <w:numId w:val="1"/>
+        </w:numPr>
+      </w:pPr>
+      <w:r>
+        <w:t>Do you have a physical address different than your mailing address?</w:t>
+      </w:r>
+    </w:p>
+    <w:p>
+      <w:pPr>
+        <w:pStyle w:val="ListParagraph"/>
+        <w:numPr>
+          <w:ilvl w:val="0"/>
+          <w:numId w:val="1"/>
+        </w:numPr>
+      </w:pPr>
+      <w:r>
+        <w:rPr>
+          <w:rFonts w:asciiTheme="minorBidi" w:eastAsia="Times New Roman" w:hAnsiTheme="minorBidi"/>
+          <w:color w:val="000000"/>
+          <w:shd w:val="clear" w:color="auto" w:fill="FFFFFF"/>
+        </w:rPr>
+        <w:t xml:space="preserve">What is the best way to contact you if we need to talk about your claim? </w:t>
+      </w:r>
+      <w:r>
+        <w:rPr>
+          <w:rFonts w:asciiTheme="minorBidi" w:eastAsia="Times New Roman" w:hAnsiTheme="minorBidi"/>
+          <w:b/>
+          <w:bCs/>
+          <w:color w:val="000000"/>
+          <w:shd w:val="clear" w:color="auto" w:fill="FFFFFF"/>
+        </w:rPr>
+        <w:t>Please note:</w:t>
+      </w:r>
+      <w:r>
+        <w:rPr>
+          <w:rFonts w:asciiTheme="minorBidi" w:eastAsia="Times New Roman" w:hAnsiTheme="minorBidi"/>
+          <w:color w:val="000000"/>
+          <w:shd w:val="clear" w:color="auto" w:fill="FFFFFF"/>
+        </w:rPr>
+        <w:t xml:space="preserve"> If we attempt to contact you and you don’t respond, it could affect your benefits or create an overpayment.</w:t>
+      </w:r>
+    </w:p>
+    <w:p>
+      <w:pPr>
+        <w:pStyle w:val="ListParagraph"/>
+        <w:numPr>
+          <w:ilvl w:val="1"/>
+          <w:numId w:val="1"/>
+        </w:numPr>
+      </w:pPr>
+      <w:r>
+        <w:rPr>
+          <w:rFonts w:asciiTheme="minorBidi" w:eastAsia="Times New Roman" w:hAnsiTheme="minorBidi"/>
+          <w:color w:val="000000"/>
+          <w:shd w:val="clear" w:color="auto" w:fill="FFFFFF"/>
+        </w:rPr>
+        <w:t>Both email and Phone</w:t>
+      </w:r>
+    </w:p>
+    <w:p>
+      <w:pPr>
+        <w:pStyle w:val="ListParagraph"/>
+        <w:numPr>
+          <w:ilvl w:val="1"/>
+          <w:numId w:val="1"/>
+        </w:numPr>
+      </w:pPr>
+      <w:r>
+        <w:rPr>
+          <w:rFonts w:asciiTheme="minorBidi" w:eastAsia="Times New Roman" w:hAnsiTheme="minorBidi"/>
+          <w:color w:val="000000"/>
+          <w:shd w:val="clear" w:color="auto" w:fill="FFFFFF"/>
+        </w:rPr>
+        <w:t>Email only</w:t>
+      </w:r>
+    </w:p>
+    <w:p>
+      <w:pPr>
+        <w:pStyle w:val="ListParagraph"/>
+        <w:numPr>
+          <w:ilvl w:val="1"/>
+          <w:numId w:val="1"/>
+        </w:numPr>
+      </w:pPr>
+      <w:r>
+        <w:rPr>
+          <w:rFonts w:asciiTheme="minorBidi" w:eastAsia="Times New Roman" w:hAnsiTheme="minorBidi"/>
+          <w:color w:val="000000"/>
+          <w:shd w:val="clear" w:color="auto" w:fill="FFFFFF"/>
+        </w:rPr>
+        <w:t>Phone only</w:t>
+      </w:r>
+    </w:p>
+    <w:p>
+      <w:pPr>
+        <w:pStyle w:val="ListParagraph"/>
+        <w:numPr>
+          <w:ilvl w:val="1"/>
+          <w:numId w:val="1"/>
+        </w:numPr>
+      </w:pPr>
+      <w:r>
+        <w:rPr>
+          <w:rFonts w:asciiTheme="minorBidi" w:eastAsia="Times New Roman" w:hAnsiTheme="minorBidi"/>
+          <w:color w:val="000000"/>
+          <w:shd w:val="clear" w:color="auto" w:fill="FFFFFF"/>
+        </w:rPr>
+        <w:t>TTY direct</w:t>
+      </w:r>
+    </w:p>
+    <w:p>
+      <w:pPr>
+        <w:pStyle w:val="ListParagraph"/>
+        <w:numPr>
+          <w:ilvl w:val="1"/>
+          <w:numId w:val="1"/>
+        </w:numPr>
+      </w:pPr>
+      <w:r>
+        <w:rPr>
+          <w:rFonts w:asciiTheme="minorBidi" w:eastAsia="Times New Roman" w:hAnsiTheme="minorBidi"/>
+          <w:color w:val="000000"/>
+          <w:shd w:val="clear" w:color="auto" w:fill="FFFFFF"/>
+        </w:rPr>
+        <w:t>U.S. mail only</w:t>
+      </w:r>
+    </w:p>
+    <w:p>
+      <w:pPr>
+        <w:pStyle w:val="ListParagraph"/>
+        <w:numPr>
+          <w:ilvl w:val="0"/>
+          <w:numId w:val="1"/>
+        </w:numPr>
+      </w:pPr>
+      <w:r>
+        <w:rPr>
+          <w:rFonts w:asciiTheme="minorBidi" w:eastAsia="Times New Roman" w:hAnsiTheme="minorBidi"/>
+          <w:color w:val="000000"/>
+          <w:shd w:val="clear" w:color="auto" w:fill="FFFFFF"/>
+        </w:rPr>
+        <w:t>How do you want to receive important correspondence from us?</w:t>
+      </w:r>
+    </w:p>
+    <w:p>
+      <w:pPr>
+        <w:pStyle w:val="ListParagraph"/>
+        <w:numPr>
+          <w:ilvl w:val="1"/>
+          <w:numId w:val="1"/>
+        </w:numPr>
+      </w:pPr>
+      <w:r>
+        <w:rPr>
+          <w:rFonts w:asciiTheme="minorBidi" w:eastAsia="Times New Roman" w:hAnsiTheme="minorBidi"/>
+          <w:color w:val="000000"/>
+          <w:shd w:val="clear" w:color="auto" w:fill="FFFFFF"/>
+        </w:rPr>
+        <w:t xml:space="preserve">Send by </w:t>
+      </w:r>
+      <w:proofErr w:type="spellStart"/>
+      <w:r>
+        <w:rPr>
+          <w:rFonts w:asciiTheme="minorBidi" w:eastAsia="Times New Roman" w:hAnsiTheme="minorBidi"/>
+          <w:color w:val="000000"/>
+          <w:shd w:val="clear" w:color="auto" w:fill="FFFFFF"/>
+        </w:rPr>
+        <w:t>eServices</w:t>
+      </w:r>
+      <w:proofErr w:type="spellEnd"/>
+    </w:p>
+    <w:p>
+      <w:pPr>
+        <w:pStyle w:val="ListParagraph"/>
+        <w:numPr>
+          <w:ilvl w:val="1"/>
+          <w:numId w:val="1"/>
+        </w:numPr>
+      </w:pPr>
+      <w:r>
+        <w:rPr>
+          <w:rFonts w:asciiTheme="minorBidi" w:eastAsia="Times New Roman" w:hAnsiTheme="minorBidi"/>
+          <w:color w:val="000000"/>
+          <w:shd w:val="clear" w:color="auto" w:fill="FFFFFF"/>
+        </w:rPr>
+        <w:t>Send by U.S. mail</w:t>
+      </w:r>
+    </w:p>
+    <w:p>
+      <w:pPr>
+        <w:pStyle w:val="ListParagraph"/>
+        <w:numPr>
+          <w:ilvl w:val="0"/>
+          <w:numId w:val="1"/>
+        </w:numPr>
+      </w:pPr>
+      <w:r>
+        <w:rPr>
+          <w:rFonts w:asciiTheme="minorBidi" w:eastAsia="Times New Roman" w:hAnsiTheme="minorBidi"/>
+          <w:color w:val="000000"/>
+          <w:shd w:val="clear" w:color="auto" w:fill="FFFFFF"/>
+        </w:rPr>
+        <w:t>Permission to leave a detailed voicemail?</w:t>
+      </w:r>
+      <w:bookmarkStart w:id="0" w:name="_GoBack"/>
+      <w:bookmarkEnd w:id="0"/>
     </w:p>
     <w:p/>
     <w:p>
@@ -372,17 +654,7 @@
                 <w:szCs w:val="20"/>
                 <w:u w:val="single"/>
               </w:rPr>
-              <w:t>Household</w:t>
-            </w:r>
-            <w:r>
-              <w:rPr>
-                <w:rFonts w:ascii="Helvetica" w:eastAsia="Times New Roman" w:hAnsi="Helvetica" w:cs="Helvetica"/>
-                <w:color w:val="000000"/>
-                <w:sz w:val="20"/>
-                <w:szCs w:val="20"/>
-                <w:u w:val="single"/>
-              </w:rPr>
-              <w:t xml:space="preserve"> Members</w:t>
+              <w:t>Household Members</w:t>
             </w:r>
           </w:p>
         </w:tc>
@@ -2823,8 +3095,8 @@
 </file>
 
 <file path=word/numbering.xml><?xml version="1.0" encoding="utf-8"?>
-<w:numbering xmlns:wpc="http://schemas.microsoft.com/office/word/2010/wordprocessingCanvas" xmlns:cx="http://schemas.microsoft.com/office/drawing/2014/chartex" xmlns:cx1="http://schemas.microsoft.com/office/drawing/2015/9/8/chartex" xmlns:cx2="http://schemas.microsoft.com/office/drawing/2015/10/21/chartex" xmlns:cx3="http://schemas.microsoft.com/office/drawing/2016/5/9/chartex" xmlns:cx4="http://schemas.microsoft.com/office/drawing/2016/5/10/chartex" xmlns:cx5="http://schemas.microsoft.com/office/drawing/2016/5/11/chartex" xmlns:cx6="http://schemas.microsoft.com/office/drawing/2016/5/12/chartex" xmlns:cx7="http://schemas.microsoft.com/office/drawing/2016/5/13/chartex" xmlns:cx8="http://schemas.microsoft.com/office/drawing/2016/5/14/chartex" xmlns:mc="http://schemas.openxmlformats.org/markup-compatibility/2006" xmlns:aink="http://schemas.microsoft.com/office/drawing/2016/ink" xmlns:am3d="http://schemas.microsoft.com/office/drawing/2017/model3d" xmlns:o="urn:schemas-microsoft-com:office:office" xmlns:r="http://schemas.openxmlformats.org/officeDocument/2006/relationships" xmlns:m="http://schemas.openxmlformats.org/officeDocument/2006/math" xmlns:v="urn:schemas-microsoft-com:vml" xmlns:wp14="http://schemas.microsoft.com/office/word/2010/wordprocessingDrawing" xmlns:wp="http://schemas.openxmlformats.org/drawingml/2006/wordprocessingDrawing" xmlns:w10="urn:schemas-microsoft-com:office:word" xmlns:w="http://schemas.openxmlformats.org/wordprocessingml/2006/main" xmlns:w14="http://schemas.microsoft.com/office/word/2010/wordml" xmlns:w15="http://schemas.microsoft.com/office/word/2012/wordml" xmlns:w16cid="http://schemas.microsoft.com/office/word/2016/wordml/cid" xmlns:w16se="http://schemas.microsoft.com/office/word/2015/wordml/symex" xmlns:wpg="http://schemas.microsoft.com/office/word/2010/wordprocessingGroup" xmlns:wpi="http://schemas.microsoft.com/office/word/2010/wordprocessingInk" xmlns:wne="http://schemas.microsoft.com/office/word/2006/wordml" xmlns:wps="http://schemas.microsoft.com/office/word/2010/wordprocessingShape" mc:Ignorable="w14 w15 w16se w16cid wp14">
-  <w:abstractNum w:abstractNumId="0" w15:restartNumberingAfterBreak="0">
+<w:numbering xmlns:wpc="http://schemas.microsoft.com/office/word/2010/wordprocessingCanvas" xmlns:mo="http://schemas.microsoft.com/office/mac/office/2008/main" xmlns:mc="http://schemas.openxmlformats.org/markup-compatibility/2006" xmlns:mv="urn:schemas-microsoft-com:mac:vml" xmlns:o="urn:schemas-microsoft-com:office:office" xmlns:r="http://schemas.openxmlformats.org/officeDocument/2006/relationships" xmlns:m="http://schemas.openxmlformats.org/officeDocument/2006/math" xmlns:v="urn:schemas-microsoft-com:vml" xmlns:wp14="http://schemas.microsoft.com/office/word/2010/wordprocessingDrawing" xmlns:wp="http://schemas.openxmlformats.org/drawingml/2006/wordprocessingDrawing" xmlns:w10="urn:schemas-microsoft-com:office:word" xmlns:w="http://schemas.openxmlformats.org/wordprocessingml/2006/main" xmlns:w14="http://schemas.microsoft.com/office/word/2010/wordml" xmlns:w15="http://schemas.microsoft.com/office/word/2012/wordml" xmlns:wpg="http://schemas.microsoft.com/office/word/2010/wordprocessingGroup" xmlns:wpi="http://schemas.microsoft.com/office/word/2010/wordprocessingInk" xmlns:wne="http://schemas.microsoft.com/office/word/2006/wordml" xmlns:wps="http://schemas.microsoft.com/office/word/2010/wordprocessingShape" mc:Ignorable="w14 w15 wp14">
+  <w:abstractNum w:abstractNumId="0">
     <w:nsid w:val="48925F61"/>
     <w:multiLevelType w:val="hybridMultilevel"/>
     <w:tmpl w:val="C8B2FE5A"/>
@@ -2936,7 +3208,7 @@
       </w:rPr>
     </w:lvl>
   </w:abstractNum>
-  <w:abstractNum w:abstractNumId="1" w15:restartNumberingAfterBreak="0">
+  <w:abstractNum w:abstractNumId="1">
     <w:nsid w:val="518931E3"/>
     <w:multiLevelType w:val="hybridMultilevel"/>
     <w:tmpl w:val="1C02EFF2"/>
@@ -3058,7 +3330,7 @@
 </file>
 
 <file path=word/styles.xml><?xml version="1.0" encoding="utf-8"?>
-<w:styles xmlns:mc="http://schemas.openxmlformats.org/markup-compatibility/2006" xmlns:r="http://schemas.openxmlformats.org/officeDocument/2006/relationships" xmlns:w="http://schemas.openxmlformats.org/wordprocessingml/2006/main" xmlns:w14="http://schemas.microsoft.com/office/word/2010/wordml" xmlns:w15="http://schemas.microsoft.com/office/word/2012/wordml" xmlns:w16cid="http://schemas.microsoft.com/office/word/2016/wordml/cid" xmlns:w16se="http://schemas.microsoft.com/office/word/2015/wordml/symex" mc:Ignorable="w14 w15 w16se w16cid">
+<w:styles xmlns:mc="http://schemas.openxmlformats.org/markup-compatibility/2006" xmlns:r="http://schemas.openxmlformats.org/officeDocument/2006/relationships" xmlns:w="http://schemas.openxmlformats.org/wordprocessingml/2006/main" xmlns:w14="http://schemas.microsoft.com/office/word/2010/wordml" xmlns:w15="http://schemas.microsoft.com/office/word/2012/wordml" mc:Ignorable="w14 w15">
   <w:docDefaults>
     <w:rPrDefault>
       <w:rPr>
@@ -3070,7 +3342,7 @@
     </w:rPrDefault>
     <w:pPrDefault/>
   </w:docDefaults>
-  <w:latentStyles w:defLockedState="0" w:defUIPriority="99" w:defSemiHidden="0" w:defUnhideWhenUsed="0" w:defQFormat="0" w:count="376">
+  <w:latentStyles w:defLockedState="0" w:defUIPriority="99" w:defSemiHidden="0" w:defUnhideWhenUsed="0" w:defQFormat="0" w:count="382">
     <w:lsdException w:name="Normal" w:uiPriority="0" w:qFormat="1"/>
     <w:lsdException w:name="heading 1" w:uiPriority="9" w:qFormat="1"/>
     <w:lsdException w:name="heading 2" w:semiHidden="1" w:uiPriority="9" w:unhideWhenUsed="1" w:qFormat="1"/>
@@ -3176,6 +3448,7 @@
     <w:lsdException w:name="HTML Sample" w:semiHidden="1" w:unhideWhenUsed="1"/>
     <w:lsdException w:name="HTML Typewriter" w:semiHidden="1" w:unhideWhenUsed="1"/>
     <w:lsdException w:name="HTML Variable" w:semiHidden="1" w:unhideWhenUsed="1"/>
+    <w:lsdException w:name="Normal Table" w:semiHidden="1" w:unhideWhenUsed="1"/>
     <w:lsdException w:name="annotation subject" w:semiHidden="1" w:unhideWhenUsed="1"/>
     <w:lsdException w:name="No List" w:semiHidden="1" w:unhideWhenUsed="1"/>
     <w:lsdException w:name="Outline List 1" w:semiHidden="1" w:unhideWhenUsed="1"/>
@@ -3222,8 +3495,10 @@
     <w:lsdException w:name="Table Subtle 2" w:semiHidden="1" w:unhideWhenUsed="1"/>
     <w:lsdException w:name="Table Web 1" w:semiHidden="1" w:unhideWhenUsed="1"/>
     <w:lsdException w:name="Table Web 2" w:semiHidden="1" w:unhideWhenUsed="1"/>
+    <w:lsdException w:name="Table Web 3" w:semiHidden="1" w:unhideWhenUsed="1"/>
     <w:lsdException w:name="Balloon Text" w:semiHidden="1" w:unhideWhenUsed="1"/>
     <w:lsdException w:name="Table Grid" w:uiPriority="39"/>
+    <w:lsdException w:name="Table Theme" w:semiHidden="1" w:unhideWhenUsed="1"/>
     <w:lsdException w:name="Placeholder Text" w:semiHidden="1"/>
     <w:lsdException w:name="No Spacing" w:uiPriority="1" w:qFormat="1"/>
     <w:lsdException w:name="Light Shading" w:uiPriority="60"/>
@@ -3441,9 +3716,6 @@
     <w:lsdException w:name="List Table 7 Colorful Accent 6" w:uiPriority="52"/>
     <w:lsdException w:name="Mention" w:semiHidden="1" w:unhideWhenUsed="1"/>
     <w:lsdException w:name="Smart Hyperlink" w:semiHidden="1" w:unhideWhenUsed="1"/>
-    <w:lsdException w:name="Hashtag" w:semiHidden="1" w:unhideWhenUsed="1"/>
-    <w:lsdException w:name="Unresolved Mention" w:semiHidden="1" w:unhideWhenUsed="1"/>
-    <w:lsdException w:name="Smart Link" w:semiHidden="1" w:unhideWhenUsed="1"/>
   </w:latentStyles>
   <w:style w:type="paragraph" w:default="1" w:styleId="Normal">
     <w:name w:val="Normal"/>
@@ -3498,7 +3770,7 @@
       <w:u w:val="single"/>
     </w:rPr>
   </w:style>
-  <w:style w:type="character" w:styleId="UnresolvedMention">
+  <w:style w:type="character" w:customStyle="1" w:styleId="UnresolvedMention">
     <w:name w:val="Unresolved Mention"/>
     <w:basedOn w:val="DefaultParagraphFont"/>
     <w:uiPriority w:val="99"/>

</xml_diff>